<commit_message>
Add Auto Get System Info
</commit_message>
<xml_diff>
--- a/Documentation.docx
+++ b/Documentation.docx
@@ -1031,7 +1031,7 @@
                 <w:szCs w:val="24"/>
                 <w:lang w:bidi="ar-EG"/>
               </w:rPr>
-              <w:t>NOT IMPLEMENTED</w:t>
+              <w:t>IMPLEMENTED</w:t>
             </w:r>
           </w:p>
         </w:tc>
@@ -1148,7 +1148,7 @@
                 <w:szCs w:val="24"/>
                 <w:lang w:bidi="ar-EG"/>
               </w:rPr>
-              <w:t>NOT IMPLEMENTED</w:t>
+              <w:t>IMPLEMENTED</w:t>
             </w:r>
           </w:p>
         </w:tc>
@@ -1248,7 +1248,7 @@
                 <w:szCs w:val="24"/>
                 <w:lang w:bidi="ar-EG"/>
               </w:rPr>
-              <w:t>NOT IMPLEMENTED</w:t>
+              <w:t>IMPLEMENTED</w:t>
             </w:r>
           </w:p>
         </w:tc>
@@ -1363,6 +1363,16 @@
                 <w:lang w:bidi="ar-EG"/>
               </w:rPr>
             </w:pPr>
+            <w:r>
+              <w:rPr>
+                <w:b/>
+                <w:bCs/>
+                <w:sz w:val="24"/>
+                <w:szCs w:val="24"/>
+                <w:lang w:bidi="ar-EG"/>
+              </w:rPr>
+              <w:t>IMPLEMENTED</w:t>
+            </w:r>
           </w:p>
         </w:tc>
         <w:tc>
@@ -1379,6 +1389,236 @@
                 <w:lang w:bidi="ar-EG"/>
               </w:rPr>
             </w:pPr>
+            <w:r>
+              <w:rPr>
+                <w:b/>
+                <w:bCs/>
+                <w:sz w:val="24"/>
+                <w:szCs w:val="24"/>
+                <w:lang w:bidi="ar-EG"/>
+              </w:rPr>
+              <w:t>30/10/2022</w:t>
+            </w:r>
+          </w:p>
+        </w:tc>
+      </w:tr>
+      <w:tr>
+        <w:trPr>
+          <w:trHeight w:val="958"/>
+        </w:trPr>
+        <w:tc>
+          <w:tcPr>
+            <w:tcW w:w="5666" w:type="dxa"/>
+          </w:tcPr>
+          <w:p>
+            <w:pPr>
+              <w:rPr>
+                <w:b/>
+                <w:bCs/>
+                <w:sz w:val="24"/>
+                <w:szCs w:val="24"/>
+                <w:lang w:bidi="ar-EG"/>
+              </w:rPr>
+            </w:pPr>
+            <w:r>
+              <w:rPr>
+                <w:b/>
+                <w:bCs/>
+                <w:sz w:val="24"/>
+                <w:szCs w:val="24"/>
+                <w:lang w:bidi="ar-EG"/>
+              </w:rPr>
+              <w:t xml:space="preserve">2.5 </w:t>
+            </w:r>
+            <w:r>
+              <w:rPr>
+                <w:sz w:val="24"/>
+                <w:szCs w:val="24"/>
+                <w:lang w:bidi="ar-EG"/>
+              </w:rPr>
+              <w:t>At start of application, algorithm must show details of machine on which it is running. If information could not be retrieved, it should output “Unknown:”.</w:t>
+            </w:r>
+            <w:r>
+              <w:rPr>
+                <w:b/>
+                <w:bCs/>
+                <w:sz w:val="24"/>
+                <w:szCs w:val="24"/>
+                <w:lang w:bidi="ar-EG"/>
+              </w:rPr>
+              <w:t xml:space="preserve"> </w:t>
+            </w:r>
+          </w:p>
+        </w:tc>
+        <w:tc>
+          <w:tcPr>
+            <w:tcW w:w="1983" w:type="dxa"/>
+          </w:tcPr>
+          <w:p>
+            <w:pPr>
+              <w:rPr>
+                <w:b/>
+                <w:bCs/>
+                <w:sz w:val="24"/>
+                <w:szCs w:val="24"/>
+                <w:lang w:bidi="ar-EG"/>
+              </w:rPr>
+            </w:pPr>
+            <w:r>
+              <w:rPr>
+                <w:b/>
+                <w:bCs/>
+                <w:sz w:val="24"/>
+                <w:szCs w:val="24"/>
+                <w:lang w:bidi="ar-EG"/>
+              </w:rPr>
+              <w:t>IMPLEMENTED</w:t>
+            </w:r>
+          </w:p>
+        </w:tc>
+        <w:tc>
+          <w:tcPr>
+            <w:tcW w:w="2260" w:type="dxa"/>
+          </w:tcPr>
+          <w:p>
+            <w:pPr>
+              <w:rPr>
+                <w:b/>
+                <w:bCs/>
+                <w:sz w:val="24"/>
+                <w:szCs w:val="24"/>
+                <w:lang w:bidi="ar-EG"/>
+              </w:rPr>
+            </w:pPr>
+            <w:r>
+              <w:rPr>
+                <w:b/>
+                <w:bCs/>
+                <w:sz w:val="24"/>
+                <w:szCs w:val="24"/>
+                <w:lang w:bidi="ar-EG"/>
+              </w:rPr>
+              <w:t>30/10/2022</w:t>
+            </w:r>
+          </w:p>
+        </w:tc>
+      </w:tr>
+      <w:tr>
+        <w:trPr>
+          <w:trHeight w:val="958"/>
+        </w:trPr>
+        <w:tc>
+          <w:tcPr>
+            <w:tcW w:w="5666" w:type="dxa"/>
+          </w:tcPr>
+          <w:p>
+            <w:pPr>
+              <w:rPr>
+                <w:b/>
+                <w:bCs/>
+                <w:sz w:val="24"/>
+                <w:szCs w:val="24"/>
+                <w:lang w:bidi="ar-EG"/>
+              </w:rPr>
+            </w:pPr>
+            <w:r>
+              <w:rPr>
+                <w:b/>
+                <w:bCs/>
+                <w:sz w:val="24"/>
+                <w:szCs w:val="24"/>
+                <w:lang w:bidi="ar-EG"/>
+              </w:rPr>
+              <w:t>2.5.1</w:t>
+            </w:r>
+          </w:p>
+          <w:p>
+            <w:pPr>
+              <w:rPr>
+                <w:sz w:val="24"/>
+                <w:szCs w:val="24"/>
+                <w:lang w:bidi="ar-EG"/>
+              </w:rPr>
+            </w:pPr>
+            <w:r>
+              <w:rPr>
+                <w:sz w:val="24"/>
+                <w:szCs w:val="24"/>
+                <w:lang w:bidi="ar-EG"/>
+              </w:rPr>
+              <w:t>Information should be:</w:t>
+            </w:r>
+          </w:p>
+          <w:p>
+            <w:pPr>
+              <w:rPr>
+                <w:b/>
+                <w:bCs/>
+                <w:sz w:val="24"/>
+                <w:szCs w:val="24"/>
+                <w:lang w:bidi="ar-EG"/>
+              </w:rPr>
+            </w:pPr>
+            <w:r>
+              <w:rPr>
+                <w:sz w:val="24"/>
+                <w:szCs w:val="24"/>
+                <w:lang w:bidi="ar-EG"/>
+              </w:rPr>
+              <w:t>Name, Model, Manufacturer, IP Address</w:t>
+            </w:r>
+          </w:p>
+        </w:tc>
+        <w:tc>
+          <w:tcPr>
+            <w:tcW w:w="1983" w:type="dxa"/>
+          </w:tcPr>
+          <w:p>
+            <w:pPr>
+              <w:rPr>
+                <w:b/>
+                <w:bCs/>
+                <w:sz w:val="24"/>
+                <w:szCs w:val="24"/>
+                <w:lang w:bidi="ar-EG"/>
+              </w:rPr>
+            </w:pPr>
+            <w:r>
+              <w:rPr>
+                <w:b/>
+                <w:bCs/>
+                <w:sz w:val="24"/>
+                <w:szCs w:val="24"/>
+                <w:lang w:bidi="ar-EG"/>
+              </w:rPr>
+              <w:t>IMPLEMENTED</w:t>
+            </w:r>
+          </w:p>
+        </w:tc>
+        <w:tc>
+          <w:tcPr>
+            <w:tcW w:w="2260" w:type="dxa"/>
+          </w:tcPr>
+          <w:p>
+            <w:pPr>
+              <w:rPr>
+                <w:b/>
+                <w:bCs/>
+                <w:sz w:val="24"/>
+                <w:szCs w:val="24"/>
+                <w:lang w:bidi="ar-EG"/>
+              </w:rPr>
+            </w:pPr>
+            <w:r>
+              <w:rPr>
+                <w:b/>
+                <w:bCs/>
+                <w:sz w:val="24"/>
+                <w:szCs w:val="24"/>
+                <w:lang w:bidi="ar-EG"/>
+              </w:rPr>
+              <w:t>30/10/2022</w:t>
+            </w:r>
           </w:p>
         </w:tc>
       </w:tr>
@@ -1473,6 +1713,7 @@
                 <w:szCs w:val="24"/>
                 <w:lang w:bidi="ar-EG"/>
               </w:rPr>
+              <w:lastRenderedPageBreak/>
               <w:t>Requirement</w:t>
             </w:r>
           </w:p>
@@ -1670,8 +1911,7 @@
                 <w:szCs w:val="24"/>
                 <w:lang w:bidi="ar-EG"/>
               </w:rPr>
-              <w:lastRenderedPageBreak/>
-              <w:t>NOT IMPLEMENTED</w:t>
+              <w:t>IMPLEMENTED</w:t>
             </w:r>
           </w:p>
         </w:tc>
@@ -1791,7 +2031,7 @@
                 <w:szCs w:val="24"/>
                 <w:lang w:bidi="ar-EG"/>
               </w:rPr>
-              <w:t>NOT IMPLEMENTED</w:t>
+              <w:t>IMPLEMENTED</w:t>
             </w:r>
           </w:p>
         </w:tc>
@@ -1878,7 +2118,7 @@
                 <w:szCs w:val="24"/>
                 <w:lang w:bidi="ar-EG"/>
               </w:rPr>
-              <w:t>NOT IMPLEMENTED</w:t>
+              <w:t>IMPLEMENTED</w:t>
             </w:r>
           </w:p>
         </w:tc>
@@ -1974,7 +2214,7 @@
                 <w:szCs w:val="24"/>
                 <w:lang w:bidi="ar-EG"/>
               </w:rPr>
-              <w:t>NOT IMPLEMENTED</w:t>
+              <w:t>IMPLEMENTED</w:t>
             </w:r>
           </w:p>
         </w:tc>
@@ -2088,7 +2328,7 @@
                 <w:szCs w:val="24"/>
                 <w:lang w:bidi="ar-EG"/>
               </w:rPr>
-              <w:t>NOT IMPLEMENTED</w:t>
+              <w:t>IMPLEMENTED</w:t>
             </w:r>
           </w:p>
         </w:tc>
@@ -2202,7 +2442,7 @@
                 <w:szCs w:val="24"/>
                 <w:lang w:bidi="ar-EG"/>
               </w:rPr>
-              <w:t>NOT IMPLEMENTED</w:t>
+              <w:t>IMPLEMENTED</w:t>
             </w:r>
           </w:p>
         </w:tc>
@@ -2316,7 +2556,7 @@
                 <w:szCs w:val="24"/>
                 <w:lang w:bidi="ar-EG"/>
               </w:rPr>
-              <w:t>NOT IMPLEMENTED</w:t>
+              <w:t>IMPLEMENTED</w:t>
             </w:r>
           </w:p>
         </w:tc>
@@ -2430,7 +2670,7 @@
                 <w:szCs w:val="24"/>
                 <w:lang w:bidi="ar-EG"/>
               </w:rPr>
-              <w:t>NOT IMPLEMENTED</w:t>
+              <w:t>IMPLEMENTED</w:t>
             </w:r>
           </w:p>
         </w:tc>
@@ -2544,7 +2784,7 @@
                 <w:szCs w:val="24"/>
                 <w:lang w:bidi="ar-EG"/>
               </w:rPr>
-              <w:t>NOT IMPLEMENTED</w:t>
+              <w:t>IMPLEMENTED</w:t>
             </w:r>
           </w:p>
         </w:tc>
@@ -2658,7 +2898,7 @@
                 <w:szCs w:val="24"/>
                 <w:lang w:bidi="ar-EG"/>
               </w:rPr>
-              <w:t>NOT IMPLEMENTED</w:t>
+              <w:t>IMPLEMENTED</w:t>
             </w:r>
           </w:p>
         </w:tc>
@@ -2772,7 +3012,7 @@
                 <w:szCs w:val="24"/>
                 <w:lang w:bidi="ar-EG"/>
               </w:rPr>
-              <w:t>NOT IMPLEMENTED</w:t>
+              <w:t>IMPLEMENTED</w:t>
             </w:r>
           </w:p>
         </w:tc>
@@ -2941,7 +3181,7 @@
                 <w:szCs w:val="24"/>
                 <w:lang w:bidi="ar-EG"/>
               </w:rPr>
-              <w:t>NOT IMPLEMENTED</w:t>
+              <w:t>IMPLEMENTED</w:t>
             </w:r>
           </w:p>
         </w:tc>
@@ -2994,6 +3234,7 @@
                 <w:szCs w:val="24"/>
                 <w:lang w:bidi="ar-EG"/>
               </w:rPr>
+              <w:lastRenderedPageBreak/>
               <w:t>3.1.10 Button “Add” – Triggering the writing to the database.</w:t>
             </w:r>
           </w:p>
@@ -3020,7 +3261,7 @@
                 <w:szCs w:val="24"/>
                 <w:lang w:bidi="ar-EG"/>
               </w:rPr>
-              <w:t>NOT IMPLEMENTED</w:t>
+              <w:t>IMPLEMENTED</w:t>
             </w:r>
           </w:p>
         </w:tc>
@@ -3099,7 +3340,7 @@
                 <w:szCs w:val="24"/>
                 <w:lang w:bidi="ar-EG"/>
               </w:rPr>
-              <w:t>NOT IMPLEMENTED</w:t>
+              <w:t>IMPLEMENTED</w:t>
             </w:r>
           </w:p>
         </w:tc>
@@ -3152,47 +3393,7 @@
                 <w:szCs w:val="24"/>
                 <w:lang w:bidi="ar-EG"/>
               </w:rPr>
-              <w:t>3.</w:t>
-            </w:r>
-            <w:r>
-              <w:rPr>
-                <w:sz w:val="24"/>
-                <w:szCs w:val="24"/>
-                <w:lang w:bidi="ar-EG"/>
-              </w:rPr>
-              <w:t>1.1</w:t>
-            </w:r>
-            <w:r>
-              <w:rPr>
-                <w:sz w:val="24"/>
-                <w:szCs w:val="24"/>
-                <w:lang w:bidi="ar-EG"/>
-              </w:rPr>
-              <w:t>2</w:t>
-            </w:r>
-            <w:r>
-              <w:rPr>
-                <w:sz w:val="24"/>
-                <w:szCs w:val="24"/>
-                <w:lang w:bidi="ar-EG"/>
-              </w:rPr>
-              <w:t xml:space="preserve"> </w:t>
-            </w:r>
-            <w:r>
-              <w:rPr>
-                <w:sz w:val="24"/>
-                <w:szCs w:val="24"/>
-                <w:lang w:bidi="ar-EG"/>
-              </w:rPr>
-              <w:t>User must be able to add an asset by clicking a button “Add a new asset”. This shall trigger an event, leading to a panel, which visualizes input boxes for the needed information</w:t>
-            </w:r>
-            <w:r>
-              <w:rPr>
-                <w:sz w:val="24"/>
-                <w:szCs w:val="24"/>
-                <w:lang w:bidi="ar-EG"/>
-              </w:rPr>
-              <w:t xml:space="preserve"> and button “Add”.</w:t>
+              <w:t>3.1.12 User must be able to add an asset by clicking a button “Add a new asset”. This shall trigger an event, leading to a panel, which visualizes input boxes for the needed information and button “Add”.</w:t>
             </w:r>
           </w:p>
           <w:p>
@@ -3227,8 +3428,7 @@
                 <w:szCs w:val="24"/>
                 <w:lang w:bidi="ar-EG"/>
               </w:rPr>
-              <w:lastRenderedPageBreak/>
-              <w:t>NOT IMPLEMENTED</w:t>
+              <w:t>IMPLEMENTED</w:t>
             </w:r>
           </w:p>
         </w:tc>
@@ -3281,47 +3481,7 @@
                 <w:szCs w:val="24"/>
                 <w:lang w:bidi="ar-EG"/>
               </w:rPr>
-              <w:t>3.</w:t>
-            </w:r>
-            <w:r>
-              <w:rPr>
-                <w:sz w:val="24"/>
-                <w:szCs w:val="24"/>
-                <w:lang w:bidi="ar-EG"/>
-              </w:rPr>
-              <w:t>1</w:t>
-            </w:r>
-            <w:r>
-              <w:rPr>
-                <w:sz w:val="24"/>
-                <w:szCs w:val="24"/>
-                <w:lang w:bidi="ar-EG"/>
-              </w:rPr>
-              <w:t>.</w:t>
-            </w:r>
-            <w:r>
-              <w:rPr>
-                <w:sz w:val="24"/>
-                <w:szCs w:val="24"/>
-                <w:lang w:bidi="ar-EG"/>
-              </w:rPr>
-              <w:t>1</w:t>
-            </w:r>
-            <w:r>
-              <w:rPr>
-                <w:sz w:val="24"/>
-                <w:szCs w:val="24"/>
-                <w:lang w:bidi="ar-EG"/>
-              </w:rPr>
-              <w:t>3</w:t>
-            </w:r>
-            <w:r>
-              <w:rPr>
-                <w:sz w:val="24"/>
-                <w:szCs w:val="24"/>
-                <w:lang w:bidi="ar-EG"/>
-              </w:rPr>
-              <w:t xml:space="preserve"> After “Add Asset” panel is visualized, input boxes shall be visible for </w:t>
+              <w:t xml:space="preserve">3.1.13 After “Add Asset” panel is visualized, input boxes shall be visible for </w:t>
             </w:r>
             <w:r>
               <w:rPr>
@@ -3383,7 +3543,7 @@
                 <w:szCs w:val="24"/>
                 <w:lang w:bidi="ar-EG"/>
               </w:rPr>
-              <w:t>NOT IMPLEMENTED</w:t>
+              <w:t>IMPLEMENTED</w:t>
             </w:r>
           </w:p>
         </w:tc>
@@ -3436,55 +3596,7 @@
                 <w:szCs w:val="24"/>
                 <w:lang w:bidi="ar-EG"/>
               </w:rPr>
-              <w:t>3.</w:t>
-            </w:r>
-            <w:r>
-              <w:rPr>
-                <w:sz w:val="24"/>
-                <w:szCs w:val="24"/>
-                <w:lang w:bidi="ar-EG"/>
-              </w:rPr>
-              <w:t>1</w:t>
-            </w:r>
-            <w:r>
-              <w:rPr>
-                <w:sz w:val="24"/>
-                <w:szCs w:val="24"/>
-                <w:lang w:bidi="ar-EG"/>
-              </w:rPr>
-              <w:t>.</w:t>
-            </w:r>
-            <w:r>
-              <w:rPr>
-                <w:sz w:val="24"/>
-                <w:szCs w:val="24"/>
-                <w:lang w:bidi="ar-EG"/>
-              </w:rPr>
-              <w:t>1</w:t>
-            </w:r>
-            <w:r>
-              <w:rPr>
-                <w:sz w:val="24"/>
-                <w:szCs w:val="24"/>
-                <w:lang w:bidi="ar-EG"/>
-              </w:rPr>
-              <w:t>4</w:t>
-            </w:r>
-            <w:r>
-              <w:rPr>
-                <w:sz w:val="24"/>
-                <w:szCs w:val="24"/>
-                <w:lang w:bidi="ar-EG"/>
-              </w:rPr>
-              <w:t xml:space="preserve"> Button “Add” must trigger an event, which shall check if all “required” information is written. If it is successful, information shall be sent to the database</w:t>
-            </w:r>
-            <w:r>
-              <w:rPr>
-                <w:sz w:val="24"/>
-                <w:szCs w:val="24"/>
-                <w:lang w:bidi="ar-EG"/>
-              </w:rPr>
-              <w:t xml:space="preserve"> and </w:t>
+              <w:t xml:space="preserve">3.1.14 Button “Add” must trigger an event, which shall check if all “required” information is written. If it is successful, information shall be sent to the database and </w:t>
             </w:r>
             <w:proofErr w:type="spellStart"/>
             <w:r>
@@ -3504,23 +3616,7 @@
                 <w:szCs w:val="24"/>
                 <w:lang w:bidi="ar-EG"/>
               </w:rPr>
-              <w:t xml:space="preserve"> text shall indicate OPTION 1</w:t>
-            </w:r>
-            <w:r>
-              <w:rPr>
-                <w:sz w:val="24"/>
-                <w:szCs w:val="24"/>
-                <w:lang w:bidi="ar-EG"/>
-              </w:rPr>
-              <w:t xml:space="preserve"> (from 3.1.9)</w:t>
-            </w:r>
-            <w:r>
-              <w:rPr>
-                <w:sz w:val="24"/>
-                <w:szCs w:val="24"/>
-                <w:lang w:bidi="ar-EG"/>
-              </w:rPr>
-              <w:t xml:space="preserve">. If information is not written, triggering shall be declined and </w:t>
+              <w:t xml:space="preserve"> text shall indicate OPTION 1 (from 3.1.9). If information is not written, triggering shall be declined and </w:t>
             </w:r>
             <w:proofErr w:type="spellStart"/>
             <w:r>
@@ -3540,23 +3636,7 @@
                 <w:szCs w:val="24"/>
                 <w:lang w:bidi="ar-EG"/>
               </w:rPr>
-              <w:t xml:space="preserve"> </w:t>
-            </w:r>
-            <w:r>
-              <w:rPr>
-                <w:sz w:val="24"/>
-                <w:szCs w:val="24"/>
-                <w:lang w:bidi="ar-EG"/>
-              </w:rPr>
-              <w:t xml:space="preserve">text </w:t>
-            </w:r>
-            <w:r>
-              <w:rPr>
-                <w:sz w:val="24"/>
-                <w:szCs w:val="24"/>
-                <w:lang w:bidi="ar-EG"/>
-              </w:rPr>
-              <w:t>shall indicate OPTION 2.</w:t>
+              <w:t xml:space="preserve"> text shall indicate OPTION 2.</w:t>
             </w:r>
           </w:p>
           <w:p>
@@ -3591,7 +3671,7 @@
                 <w:szCs w:val="24"/>
                 <w:lang w:bidi="ar-EG"/>
               </w:rPr>
-              <w:t>NOT IMPLEMENTED</w:t>
+              <w:t>IMPLEMENTED</w:t>
             </w:r>
           </w:p>
         </w:tc>
@@ -3746,7 +3826,7 @@
                 <w:szCs w:val="24"/>
                 <w:lang w:bidi="ar-EG"/>
               </w:rPr>
-              <w:t>NOT IMPLEMENTED</w:t>
+              <w:t>IMPLEMENTED</w:t>
             </w:r>
           </w:p>
         </w:tc>
@@ -4070,15 +4150,7 @@
                 <w:szCs w:val="24"/>
                 <w:lang w:bidi="ar-EG"/>
               </w:rPr>
-              <w:t xml:space="preserve">3.2.1 </w:t>
-            </w:r>
-            <w:r>
-              <w:rPr>
-                <w:sz w:val="24"/>
-                <w:szCs w:val="24"/>
-                <w:lang w:bidi="ar-EG"/>
-              </w:rPr>
-              <w:t>Prefix “I” shall be used for naming variables which are indicating inputs. Prefix “o” shall be used for naming variables which are indicating outputs.</w:t>
+              <w:t>3.2.1 Prefix “I” shall be used for naming variables which are indicating inputs. Prefix “o” shall be used for naming variables which are indicating outputs.</w:t>
             </w:r>
           </w:p>
         </w:tc>
@@ -4438,6 +4510,7 @@
                 <w:szCs w:val="24"/>
                 <w:lang w:bidi="ar-EG"/>
               </w:rPr>
+              <w:lastRenderedPageBreak/>
               <w:t>FUTURE</w:t>
             </w:r>
           </w:p>
@@ -4491,7 +4564,6 @@
                 <w:szCs w:val="24"/>
                 <w:lang w:bidi="ar-EG"/>
               </w:rPr>
-              <w:lastRenderedPageBreak/>
               <w:t xml:space="preserve">3.2.4 </w:t>
             </w:r>
             <w:proofErr w:type="spellStart"/>
@@ -4925,23 +4997,7 @@
                 <w:szCs w:val="24"/>
                 <w:lang w:bidi="ar-EG"/>
               </w:rPr>
-              <w:t>Then an input field must be visible, indicating that the user must input a specific asset id. After the user has entered a value, the user</w:t>
-            </w:r>
-            <w:r>
-              <w:rPr>
-                <w:sz w:val="24"/>
-                <w:szCs w:val="24"/>
-                <w:lang w:bidi="ar-EG"/>
-              </w:rPr>
-              <w:t xml:space="preserve"> must click the button “Find”</w:t>
-            </w:r>
-            <w:r>
-              <w:rPr>
-                <w:sz w:val="24"/>
-                <w:szCs w:val="24"/>
-                <w:lang w:bidi="ar-EG"/>
-              </w:rPr>
-              <w:t xml:space="preserve"> to trigger the event in 3.2.10</w:t>
+              <w:t>Then an input field must be visible, indicating that the user must input a specific asset id. After the user has entered a value, the user must click the button “Find” to trigger the event in 3.2.10</w:t>
             </w:r>
           </w:p>
         </w:tc>
@@ -5226,39 +5282,7 @@
                 <w:szCs w:val="24"/>
                 <w:lang w:bidi="ar-EG"/>
               </w:rPr>
-              <w:t>3.</w:t>
-            </w:r>
-            <w:r>
-              <w:rPr>
-                <w:sz w:val="24"/>
-                <w:szCs w:val="24"/>
-                <w:lang w:bidi="ar-EG"/>
-              </w:rPr>
-              <w:t>2</w:t>
-            </w:r>
-            <w:r>
-              <w:rPr>
-                <w:sz w:val="24"/>
-                <w:szCs w:val="24"/>
-                <w:lang w:bidi="ar-EG"/>
-              </w:rPr>
-              <w:t>.1</w:t>
-            </w:r>
-            <w:r>
-              <w:rPr>
-                <w:sz w:val="24"/>
-                <w:szCs w:val="24"/>
-                <w:lang w:bidi="ar-EG"/>
-              </w:rPr>
-              <w:t>1</w:t>
-            </w:r>
-            <w:r>
-              <w:rPr>
-                <w:sz w:val="24"/>
-                <w:szCs w:val="24"/>
-                <w:lang w:bidi="ar-EG"/>
-              </w:rPr>
-              <w:t xml:space="preserve"> </w:t>
+              <w:t xml:space="preserve">3.2.11 </w:t>
             </w:r>
             <w:r>
               <w:rPr>
@@ -5566,23 +5590,8 @@
                 <w:szCs w:val="24"/>
                 <w:lang w:bidi="ar-EG"/>
               </w:rPr>
-              <w:t>3.</w:t>
-            </w:r>
-            <w:r>
-              <w:rPr>
-                <w:sz w:val="24"/>
-                <w:szCs w:val="24"/>
-                <w:lang w:bidi="ar-EG"/>
-              </w:rPr>
-              <w:t>3</w:t>
-            </w:r>
-            <w:r>
-              <w:rPr>
-                <w:sz w:val="24"/>
-                <w:szCs w:val="24"/>
-                <w:lang w:bidi="ar-EG"/>
-              </w:rPr>
-              <w:t>.0 Inputs</w:t>
+              <w:lastRenderedPageBreak/>
+              <w:t>3.3.0 Inputs</w:t>
             </w:r>
           </w:p>
         </w:tc>
@@ -5757,7 +5766,6 @@
                 <w:szCs w:val="24"/>
                 <w:lang w:bidi="ar-EG"/>
               </w:rPr>
-              <w:lastRenderedPageBreak/>
               <w:t>3.3.2</w:t>
             </w:r>
           </w:p>
@@ -5872,31 +5880,7 @@
                 <w:szCs w:val="24"/>
                 <w:lang w:bidi="ar-EG"/>
               </w:rPr>
-              <w:t>3.</w:t>
-            </w:r>
-            <w:r>
-              <w:rPr>
-                <w:sz w:val="24"/>
-                <w:szCs w:val="24"/>
-                <w:lang w:bidi="ar-EG"/>
-              </w:rPr>
-              <w:t>3</w:t>
-            </w:r>
-            <w:r>
-              <w:rPr>
-                <w:sz w:val="24"/>
-                <w:szCs w:val="24"/>
-                <w:lang w:bidi="ar-EG"/>
-              </w:rPr>
-              <w:t>.</w:t>
-            </w:r>
-            <w:r>
-              <w:rPr>
-                <w:sz w:val="24"/>
-                <w:szCs w:val="24"/>
-                <w:lang w:bidi="ar-EG"/>
-              </w:rPr>
-              <w:t>3</w:t>
+              <w:t>3.3.3</w:t>
             </w:r>
           </w:p>
           <w:p>
@@ -6010,39 +5994,7 @@
                 <w:szCs w:val="24"/>
                 <w:lang w:bidi="ar-EG"/>
               </w:rPr>
-              <w:t>3.</w:t>
-            </w:r>
-            <w:r>
-              <w:rPr>
-                <w:sz w:val="24"/>
-                <w:szCs w:val="24"/>
-                <w:lang w:bidi="ar-EG"/>
-              </w:rPr>
-              <w:t>3</w:t>
-            </w:r>
-            <w:r>
-              <w:rPr>
-                <w:sz w:val="24"/>
-                <w:szCs w:val="24"/>
-                <w:lang w:bidi="ar-EG"/>
-              </w:rPr>
-              <w:t>.</w:t>
-            </w:r>
-            <w:r>
-              <w:rPr>
-                <w:sz w:val="24"/>
-                <w:szCs w:val="24"/>
-                <w:lang w:bidi="ar-EG"/>
-              </w:rPr>
-              <w:t>4</w:t>
-            </w:r>
-            <w:r>
-              <w:rPr>
-                <w:sz w:val="24"/>
-                <w:szCs w:val="24"/>
-                <w:lang w:bidi="ar-EG"/>
-              </w:rPr>
-              <w:t xml:space="preserve"> </w:t>
+              <w:t xml:space="preserve">3.3.4 </w:t>
             </w:r>
           </w:p>
           <w:p>
@@ -6156,31 +6108,7 @@
                 <w:szCs w:val="24"/>
                 <w:lang w:bidi="ar-EG"/>
               </w:rPr>
-              <w:t>3.</w:t>
-            </w:r>
-            <w:r>
-              <w:rPr>
-                <w:sz w:val="24"/>
-                <w:szCs w:val="24"/>
-                <w:lang w:bidi="ar-EG"/>
-              </w:rPr>
-              <w:t>3</w:t>
-            </w:r>
-            <w:r>
-              <w:rPr>
-                <w:sz w:val="24"/>
-                <w:szCs w:val="24"/>
-                <w:lang w:bidi="ar-EG"/>
-              </w:rPr>
-              <w:t>.</w:t>
-            </w:r>
-            <w:r>
-              <w:rPr>
-                <w:sz w:val="24"/>
-                <w:szCs w:val="24"/>
-                <w:lang w:bidi="ar-EG"/>
-              </w:rPr>
-              <w:t>5</w:t>
+              <w:t>3.3.5</w:t>
             </w:r>
           </w:p>
           <w:p>
@@ -6294,31 +6222,7 @@
                 <w:szCs w:val="24"/>
                 <w:lang w:bidi="ar-EG"/>
               </w:rPr>
-              <w:t>3.</w:t>
-            </w:r>
-            <w:r>
-              <w:rPr>
-                <w:sz w:val="24"/>
-                <w:szCs w:val="24"/>
-                <w:lang w:bidi="ar-EG"/>
-              </w:rPr>
-              <w:t>3</w:t>
-            </w:r>
-            <w:r>
-              <w:rPr>
-                <w:sz w:val="24"/>
-                <w:szCs w:val="24"/>
-                <w:lang w:bidi="ar-EG"/>
-              </w:rPr>
-              <w:t>.</w:t>
-            </w:r>
-            <w:r>
-              <w:rPr>
-                <w:sz w:val="24"/>
-                <w:szCs w:val="24"/>
-                <w:lang w:bidi="ar-EG"/>
-              </w:rPr>
-              <w:t>6</w:t>
+              <w:t>3.3.6</w:t>
             </w:r>
           </w:p>
           <w:p>
@@ -6432,31 +6336,7 @@
                 <w:szCs w:val="24"/>
                 <w:lang w:bidi="ar-EG"/>
               </w:rPr>
-              <w:t>3.</w:t>
-            </w:r>
-            <w:r>
-              <w:rPr>
-                <w:sz w:val="24"/>
-                <w:szCs w:val="24"/>
-                <w:lang w:bidi="ar-EG"/>
-              </w:rPr>
-              <w:t>3</w:t>
-            </w:r>
-            <w:r>
-              <w:rPr>
-                <w:sz w:val="24"/>
-                <w:szCs w:val="24"/>
-                <w:lang w:bidi="ar-EG"/>
-              </w:rPr>
-              <w:t>.</w:t>
-            </w:r>
-            <w:r>
-              <w:rPr>
-                <w:sz w:val="24"/>
-                <w:szCs w:val="24"/>
-                <w:lang w:bidi="ar-EG"/>
-              </w:rPr>
-              <w:t>7</w:t>
+              <w:t>3.3.7</w:t>
             </w:r>
           </w:p>
           <w:p>
@@ -6570,31 +6450,7 @@
                 <w:szCs w:val="24"/>
                 <w:lang w:bidi="ar-EG"/>
               </w:rPr>
-              <w:t>3.</w:t>
-            </w:r>
-            <w:r>
-              <w:rPr>
-                <w:sz w:val="24"/>
-                <w:szCs w:val="24"/>
-                <w:lang w:bidi="ar-EG"/>
-              </w:rPr>
-              <w:t>3</w:t>
-            </w:r>
-            <w:r>
-              <w:rPr>
-                <w:sz w:val="24"/>
-                <w:szCs w:val="24"/>
-                <w:lang w:bidi="ar-EG"/>
-              </w:rPr>
-              <w:t>.</w:t>
-            </w:r>
-            <w:r>
-              <w:rPr>
-                <w:sz w:val="24"/>
-                <w:szCs w:val="24"/>
-                <w:lang w:bidi="ar-EG"/>
-              </w:rPr>
-              <w:t>8</w:t>
+              <w:t>3.3.8</w:t>
             </w:r>
           </w:p>
           <w:p>
@@ -6708,31 +6564,7 @@
                 <w:szCs w:val="24"/>
                 <w:lang w:bidi="ar-EG"/>
               </w:rPr>
-              <w:t>3.</w:t>
-            </w:r>
-            <w:r>
-              <w:rPr>
-                <w:sz w:val="24"/>
-                <w:szCs w:val="24"/>
-                <w:lang w:bidi="ar-EG"/>
-              </w:rPr>
-              <w:t>3</w:t>
-            </w:r>
-            <w:r>
-              <w:rPr>
-                <w:sz w:val="24"/>
-                <w:szCs w:val="24"/>
-                <w:lang w:bidi="ar-EG"/>
-              </w:rPr>
-              <w:t>.</w:t>
-            </w:r>
-            <w:r>
-              <w:rPr>
-                <w:sz w:val="24"/>
-                <w:szCs w:val="24"/>
-                <w:lang w:bidi="ar-EG"/>
-              </w:rPr>
-              <w:t>9</w:t>
+              <w:t>3.3.9</w:t>
             </w:r>
           </w:p>
           <w:p>
@@ -6846,31 +6678,7 @@
                 <w:szCs w:val="24"/>
                 <w:lang w:bidi="ar-EG"/>
               </w:rPr>
-              <w:t>3.</w:t>
-            </w:r>
-            <w:r>
-              <w:rPr>
-                <w:sz w:val="24"/>
-                <w:szCs w:val="24"/>
-                <w:lang w:bidi="ar-EG"/>
-              </w:rPr>
-              <w:t>3</w:t>
-            </w:r>
-            <w:r>
-              <w:rPr>
-                <w:sz w:val="24"/>
-                <w:szCs w:val="24"/>
-                <w:lang w:bidi="ar-EG"/>
-              </w:rPr>
-              <w:t>.</w:t>
-            </w:r>
-            <w:r>
-              <w:rPr>
-                <w:sz w:val="24"/>
-                <w:szCs w:val="24"/>
-                <w:lang w:bidi="ar-EG"/>
-              </w:rPr>
-              <w:t>10</w:t>
+              <w:t>3.3.10</w:t>
             </w:r>
           </w:p>
           <w:p>
@@ -6905,15 +6713,7 @@
                 <w:szCs w:val="24"/>
                 <w:lang w:bidi="ar-EG"/>
               </w:rPr>
-              <w:t xml:space="preserve"> – Text indicating </w:t>
-            </w:r>
-            <w:r>
-              <w:rPr>
-                <w:sz w:val="24"/>
-                <w:szCs w:val="24"/>
-                <w:lang w:bidi="ar-EG"/>
-              </w:rPr>
-              <w:t>result of event</w:t>
+              <w:t xml:space="preserve"> – Text indicating result of event</w:t>
             </w:r>
           </w:p>
         </w:tc>
@@ -6992,31 +6792,7 @@
                 <w:szCs w:val="24"/>
                 <w:lang w:bidi="ar-EG"/>
               </w:rPr>
-              <w:t xml:space="preserve">3.3.11 </w:t>
-            </w:r>
-            <w:r>
-              <w:rPr>
-                <w:sz w:val="24"/>
-                <w:szCs w:val="24"/>
-                <w:lang w:bidi="ar-EG"/>
-              </w:rPr>
-              <w:t>Button “</w:t>
-            </w:r>
-            <w:r>
-              <w:rPr>
-                <w:sz w:val="24"/>
-                <w:szCs w:val="24"/>
-                <w:lang w:bidi="ar-EG"/>
-              </w:rPr>
-              <w:t>Update</w:t>
-            </w:r>
-            <w:r>
-              <w:rPr>
-                <w:sz w:val="24"/>
-                <w:szCs w:val="24"/>
-                <w:lang w:bidi="ar-EG"/>
-              </w:rPr>
-              <w:t>” – Triggering the writing to the database.</w:t>
+              <w:t>3.3.11 Button “Update” – Triggering the writing to the database.</w:t>
             </w:r>
           </w:p>
         </w:tc>
@@ -7465,6 +7241,7 @@
                 <w:szCs w:val="24"/>
                 <w:lang w:bidi="ar-EG"/>
               </w:rPr>
+              <w:lastRenderedPageBreak/>
               <w:t>3.3.16 If after requesting to update from database, asset with “</w:t>
             </w:r>
             <w:proofErr w:type="spellStart"/>
@@ -7582,40 +7359,7 @@
                 <w:szCs w:val="24"/>
                 <w:lang w:bidi="ar-EG"/>
               </w:rPr>
-              <w:lastRenderedPageBreak/>
-              <w:t>3.</w:t>
-            </w:r>
-            <w:r>
-              <w:rPr>
-                <w:sz w:val="24"/>
-                <w:szCs w:val="24"/>
-                <w:lang w:bidi="ar-EG"/>
-              </w:rPr>
-              <w:t>3</w:t>
-            </w:r>
-            <w:r>
-              <w:rPr>
-                <w:sz w:val="24"/>
-                <w:szCs w:val="24"/>
-                <w:lang w:bidi="ar-EG"/>
-              </w:rPr>
-              <w:t>.1</w:t>
-            </w:r>
-            <w:r>
-              <w:rPr>
-                <w:sz w:val="24"/>
-                <w:szCs w:val="24"/>
-                <w:lang w:bidi="ar-EG"/>
-              </w:rPr>
-              <w:t>7</w:t>
-            </w:r>
-            <w:r>
-              <w:rPr>
-                <w:sz w:val="24"/>
-                <w:szCs w:val="24"/>
-                <w:lang w:bidi="ar-EG"/>
-              </w:rPr>
-              <w:t xml:space="preserve"> </w:t>
+              <w:t xml:space="preserve">3.3.17 </w:t>
             </w:r>
             <w:r>
               <w:rPr>
@@ -7866,23 +7610,7 @@
                 <w:szCs w:val="24"/>
                 <w:lang w:bidi="ar-EG"/>
               </w:rPr>
-              <w:t>3.</w:t>
-            </w:r>
-            <w:r>
-              <w:rPr>
-                <w:sz w:val="24"/>
-                <w:szCs w:val="24"/>
-                <w:lang w:bidi="ar-EG"/>
-              </w:rPr>
-              <w:t>4</w:t>
-            </w:r>
-            <w:r>
-              <w:rPr>
-                <w:sz w:val="24"/>
-                <w:szCs w:val="24"/>
-                <w:lang w:bidi="ar-EG"/>
-              </w:rPr>
-              <w:t>.0 Inputs</w:t>
+              <w:t>3.4.0 Inputs</w:t>
             </w:r>
           </w:p>
         </w:tc>
@@ -7963,23 +7691,7 @@
                 <w:szCs w:val="24"/>
                 <w:lang w:bidi="ar-EG"/>
               </w:rPr>
-              <w:t>3.</w:t>
-            </w:r>
-            <w:r>
-              <w:rPr>
-                <w:sz w:val="24"/>
-                <w:szCs w:val="24"/>
-                <w:lang w:bidi="ar-EG"/>
-              </w:rPr>
-              <w:t>4</w:t>
-            </w:r>
-            <w:r>
-              <w:rPr>
-                <w:sz w:val="24"/>
-                <w:szCs w:val="24"/>
-                <w:lang w:bidi="ar-EG"/>
-              </w:rPr>
-              <w:t>.1 Prefix “I” shall be used for naming variables which are indicating inputs. Prefix “o” shall be used for naming variables which are indicating outputs.</w:t>
+              <w:t>3.4.1 Prefix “I” shall be used for naming variables which are indicating inputs. Prefix “o” shall be used for naming variables which are indicating outputs.</w:t>
             </w:r>
           </w:p>
         </w:tc>
@@ -8058,23 +7770,7 @@
                 <w:szCs w:val="24"/>
                 <w:lang w:bidi="ar-EG"/>
               </w:rPr>
-              <w:t>3.</w:t>
-            </w:r>
-            <w:r>
-              <w:rPr>
-                <w:sz w:val="24"/>
-                <w:szCs w:val="24"/>
-                <w:lang w:bidi="ar-EG"/>
-              </w:rPr>
-              <w:t>4</w:t>
-            </w:r>
-            <w:r>
-              <w:rPr>
-                <w:sz w:val="24"/>
-                <w:szCs w:val="24"/>
-                <w:lang w:bidi="ar-EG"/>
-              </w:rPr>
-              <w:t xml:space="preserve">.2 Int </w:t>
+              <w:t xml:space="preserve">3.4.2 Int </w:t>
             </w:r>
             <w:proofErr w:type="spellStart"/>
             <w:r>
@@ -8171,79 +7867,7 @@
                 <w:szCs w:val="24"/>
                 <w:lang w:bidi="ar-EG"/>
               </w:rPr>
-              <w:t>3.</w:t>
-            </w:r>
-            <w:r>
-              <w:rPr>
-                <w:sz w:val="24"/>
-                <w:szCs w:val="24"/>
-                <w:lang w:bidi="ar-EG"/>
-              </w:rPr>
-              <w:t>4</w:t>
-            </w:r>
-            <w:r>
-              <w:rPr>
-                <w:sz w:val="24"/>
-                <w:szCs w:val="24"/>
-                <w:lang w:bidi="ar-EG"/>
-              </w:rPr>
-              <w:t>.</w:t>
-            </w:r>
-            <w:r>
-              <w:rPr>
-                <w:sz w:val="24"/>
-                <w:szCs w:val="24"/>
-                <w:lang w:bidi="ar-EG"/>
-              </w:rPr>
-              <w:t>3</w:t>
-            </w:r>
-            <w:r>
-              <w:rPr>
-                <w:sz w:val="24"/>
-                <w:szCs w:val="24"/>
-                <w:lang w:bidi="ar-EG"/>
-              </w:rPr>
-              <w:t xml:space="preserve"> Button “</w:t>
-            </w:r>
-            <w:r>
-              <w:rPr>
-                <w:sz w:val="24"/>
-                <w:szCs w:val="24"/>
-                <w:lang w:bidi="ar-EG"/>
-              </w:rPr>
-              <w:t>Delete</w:t>
-            </w:r>
-            <w:r>
-              <w:rPr>
-                <w:sz w:val="24"/>
-                <w:szCs w:val="24"/>
-                <w:lang w:bidi="ar-EG"/>
-              </w:rPr>
-              <w:t xml:space="preserve">” – Will trigger a </w:t>
-            </w:r>
-            <w:r>
-              <w:rPr>
-                <w:sz w:val="24"/>
-                <w:szCs w:val="24"/>
-                <w:lang w:bidi="ar-EG"/>
-              </w:rPr>
-              <w:t>delete request</w:t>
-            </w:r>
-            <w:r>
-              <w:rPr>
-                <w:sz w:val="24"/>
-                <w:szCs w:val="24"/>
-                <w:lang w:bidi="ar-EG"/>
-              </w:rPr>
-              <w:t xml:space="preserve"> in the database, looking for a specif</w:t>
-            </w:r>
-            <w:r>
-              <w:rPr>
-                <w:sz w:val="24"/>
-                <w:szCs w:val="24"/>
-                <w:lang w:bidi="ar-EG"/>
-              </w:rPr>
-              <w:t>ic asset with “</w:t>
+              <w:t>3.4.3 Button “Delete” – Will trigger a delete request in the database, looking for a specific asset with “</w:t>
             </w:r>
             <w:proofErr w:type="spellStart"/>
             <w:r>
@@ -8340,31 +7964,7 @@
                 <w:szCs w:val="24"/>
                 <w:lang w:bidi="ar-EG"/>
               </w:rPr>
-              <w:t>3.</w:t>
-            </w:r>
-            <w:r>
-              <w:rPr>
-                <w:sz w:val="24"/>
-                <w:szCs w:val="24"/>
-                <w:lang w:bidi="ar-EG"/>
-              </w:rPr>
-              <w:t>4</w:t>
-            </w:r>
-            <w:r>
-              <w:rPr>
-                <w:sz w:val="24"/>
-                <w:szCs w:val="24"/>
-                <w:lang w:bidi="ar-EG"/>
-              </w:rPr>
-              <w:t>.</w:t>
-            </w:r>
-            <w:r>
-              <w:rPr>
-                <w:sz w:val="24"/>
-                <w:szCs w:val="24"/>
-                <w:lang w:bidi="ar-EG"/>
-              </w:rPr>
-              <w:t>5</w:t>
+              <w:t>3.4.5</w:t>
             </w:r>
           </w:p>
           <w:p>
@@ -8478,39 +8078,7 @@
                 <w:szCs w:val="24"/>
                 <w:lang w:bidi="ar-EG"/>
               </w:rPr>
-              <w:t>3.</w:t>
-            </w:r>
-            <w:r>
-              <w:rPr>
-                <w:sz w:val="24"/>
-                <w:szCs w:val="24"/>
-                <w:lang w:bidi="ar-EG"/>
-              </w:rPr>
-              <w:t>4</w:t>
-            </w:r>
-            <w:r>
-              <w:rPr>
-                <w:sz w:val="24"/>
-                <w:szCs w:val="24"/>
-                <w:lang w:bidi="ar-EG"/>
-              </w:rPr>
-              <w:t>.</w:t>
-            </w:r>
-            <w:r>
-              <w:rPr>
-                <w:sz w:val="24"/>
-                <w:szCs w:val="24"/>
-                <w:lang w:bidi="ar-EG"/>
-              </w:rPr>
-              <w:t>4</w:t>
-            </w:r>
-            <w:r>
-              <w:rPr>
-                <w:sz w:val="24"/>
-                <w:szCs w:val="24"/>
-                <w:lang w:bidi="ar-EG"/>
-              </w:rPr>
-              <w:t xml:space="preserve"> Expected Behavior</w:t>
+              <w:t>3.4.4 Expected Behavior</w:t>
             </w:r>
           </w:p>
         </w:tc>
@@ -8742,39 +8310,8 @@
                 <w:szCs w:val="24"/>
                 <w:lang w:bidi="ar-EG"/>
               </w:rPr>
-              <w:t>3.</w:t>
-            </w:r>
-            <w:r>
-              <w:rPr>
-                <w:sz w:val="24"/>
-                <w:szCs w:val="24"/>
-                <w:lang w:bidi="ar-EG"/>
-              </w:rPr>
-              <w:t>4</w:t>
-            </w:r>
-            <w:r>
-              <w:rPr>
-                <w:sz w:val="24"/>
-                <w:szCs w:val="24"/>
-                <w:lang w:bidi="ar-EG"/>
-              </w:rPr>
-              <w:t>.</w:t>
-            </w:r>
-            <w:r>
-              <w:rPr>
-                <w:sz w:val="24"/>
-                <w:szCs w:val="24"/>
-                <w:lang w:bidi="ar-EG"/>
-              </w:rPr>
-              <w:t>6</w:t>
-            </w:r>
-            <w:r>
-              <w:rPr>
-                <w:sz w:val="24"/>
-                <w:szCs w:val="24"/>
-                <w:lang w:bidi="ar-EG"/>
-              </w:rPr>
-              <w:t xml:space="preserve"> </w:t>
+              <w:lastRenderedPageBreak/>
+              <w:t xml:space="preserve">3.4.6 </w:t>
             </w:r>
             <w:r>
               <w:rPr>

</xml_diff>

<commit_message>
Add Class Diagrams And Use Case
</commit_message>
<xml_diff>
--- a/Documentation.docx
+++ b/Documentation.docx
@@ -1683,9 +1683,9 @@
         <w:tblLook w:val="04A0" w:firstRow="1" w:lastRow="0" w:firstColumn="1" w:lastColumn="0" w:noHBand="0" w:noVBand="1"/>
       </w:tblPr>
       <w:tblGrid>
-        <w:gridCol w:w="5666"/>
-        <w:gridCol w:w="1983"/>
-        <w:gridCol w:w="2260"/>
+        <w:gridCol w:w="6006"/>
+        <w:gridCol w:w="1901"/>
+        <w:gridCol w:w="2002"/>
       </w:tblGrid>
       <w:tr>
         <w:trPr>
@@ -1797,19 +1797,42 @@
                 <w:szCs w:val="24"/>
                 <w:lang w:bidi="ar-EG"/>
               </w:rPr>
-              <w:t>&lt;CLASS DIAGRAM OF SYSTEM HERE&gt; TO DO</w:t>
-            </w:r>
-          </w:p>
-          <w:p>
-            <w:pPr>
-              <w:rPr>
-                <w:b/>
-                <w:bCs/>
-                <w:sz w:val="24"/>
-                <w:szCs w:val="24"/>
-                <w:lang w:bidi="ar-EG"/>
-              </w:rPr>
-            </w:pPr>
+              <w:drawing>
+                <wp:inline distT="0" distB="0" distL="0" distR="0" wp14:anchorId="266BCA95" wp14:editId="173AAACB">
+                  <wp:extent cx="3442470" cy="1760220"/>
+                  <wp:effectExtent l="0" t="0" r="5715" b="0"/>
+                  <wp:docPr id="1" name="Picture 1"/>
+                  <wp:cNvGraphicFramePr>
+                    <a:graphicFrameLocks xmlns:a="http://schemas.openxmlformats.org/drawingml/2006/main" noChangeAspect="1"/>
+                  </wp:cNvGraphicFramePr>
+                  <a:graphic xmlns:a="http://schemas.openxmlformats.org/drawingml/2006/main">
+                    <a:graphicData uri="http://schemas.openxmlformats.org/drawingml/2006/picture">
+                      <pic:pic xmlns:pic="http://schemas.openxmlformats.org/drawingml/2006/picture">
+                        <pic:nvPicPr>
+                          <pic:cNvPr id="1" name=""/>
+                          <pic:cNvPicPr/>
+                        </pic:nvPicPr>
+                        <pic:blipFill>
+                          <a:blip r:embed="rId5"/>
+                          <a:stretch>
+                            <a:fillRect/>
+                          </a:stretch>
+                        </pic:blipFill>
+                        <pic:spPr>
+                          <a:xfrm>
+                            <a:off x="0" y="0"/>
+                            <a:ext cx="3463995" cy="1771226"/>
+                          </a:xfrm>
+                          <a:prstGeom prst="rect">
+                            <a:avLst/>
+                          </a:prstGeom>
+                        </pic:spPr>
+                      </pic:pic>
+                    </a:graphicData>
+                  </a:graphic>
+                </wp:inline>
+              </w:drawing>
+            </w:r>
           </w:p>
           <w:p>
             <w:pPr>
@@ -2284,25 +2307,7 @@
                 <w:szCs w:val="24"/>
                 <w:lang w:bidi="ar-EG"/>
               </w:rPr>
-              <w:t xml:space="preserve">String </w:t>
-            </w:r>
-            <w:proofErr w:type="spellStart"/>
-            <w:r>
-              <w:rPr>
-                <w:sz w:val="24"/>
-                <w:szCs w:val="24"/>
-                <w:lang w:bidi="ar-EG"/>
-              </w:rPr>
-              <w:t>iname</w:t>
-            </w:r>
-            <w:proofErr w:type="spellEnd"/>
-            <w:r>
-              <w:rPr>
-                <w:sz w:val="24"/>
-                <w:szCs w:val="24"/>
-                <w:lang w:bidi="ar-EG"/>
-              </w:rPr>
-              <w:t xml:space="preserve"> – Information from input field “name”</w:t>
+              <w:t>String iname – Information from input field “name”</w:t>
             </w:r>
           </w:p>
         </w:tc>
@@ -2398,25 +2403,7 @@
                 <w:szCs w:val="24"/>
                 <w:lang w:bidi="ar-EG"/>
               </w:rPr>
-              <w:t xml:space="preserve">String </w:t>
-            </w:r>
-            <w:proofErr w:type="spellStart"/>
-            <w:r>
-              <w:rPr>
-                <w:sz w:val="24"/>
-                <w:szCs w:val="24"/>
-                <w:lang w:bidi="ar-EG"/>
-              </w:rPr>
-              <w:t>imodel</w:t>
-            </w:r>
-            <w:proofErr w:type="spellEnd"/>
-            <w:r>
-              <w:rPr>
-                <w:sz w:val="24"/>
-                <w:szCs w:val="24"/>
-                <w:lang w:bidi="ar-EG"/>
-              </w:rPr>
-              <w:t xml:space="preserve"> – Information from input field “model’</w:t>
+              <w:t>String imodel – Information from input field “model’</w:t>
             </w:r>
           </w:p>
         </w:tc>
@@ -2512,25 +2499,7 @@
                 <w:szCs w:val="24"/>
                 <w:lang w:bidi="ar-EG"/>
               </w:rPr>
-              <w:t xml:space="preserve">String </w:t>
-            </w:r>
-            <w:proofErr w:type="spellStart"/>
-            <w:r>
-              <w:rPr>
-                <w:sz w:val="24"/>
-                <w:szCs w:val="24"/>
-                <w:lang w:bidi="ar-EG"/>
-              </w:rPr>
-              <w:t>imanufacturer</w:t>
-            </w:r>
-            <w:proofErr w:type="spellEnd"/>
-            <w:r>
-              <w:rPr>
-                <w:sz w:val="24"/>
-                <w:szCs w:val="24"/>
-                <w:lang w:bidi="ar-EG"/>
-              </w:rPr>
-              <w:t xml:space="preserve"> – Information from input field “manufacturer”</w:t>
+              <w:t>String imanufacturer – Information from input field “manufacturer”</w:t>
             </w:r>
           </w:p>
         </w:tc>
@@ -2626,25 +2595,7 @@
                 <w:szCs w:val="24"/>
                 <w:lang w:bidi="ar-EG"/>
               </w:rPr>
-              <w:t xml:space="preserve">String </w:t>
-            </w:r>
-            <w:proofErr w:type="spellStart"/>
-            <w:r>
-              <w:rPr>
-                <w:sz w:val="24"/>
-                <w:szCs w:val="24"/>
-                <w:lang w:bidi="ar-EG"/>
-              </w:rPr>
-              <w:t>itype</w:t>
-            </w:r>
-            <w:proofErr w:type="spellEnd"/>
-            <w:r>
-              <w:rPr>
-                <w:sz w:val="24"/>
-                <w:szCs w:val="24"/>
-                <w:lang w:bidi="ar-EG"/>
-              </w:rPr>
-              <w:t xml:space="preserve"> – Information from input field “type”</w:t>
+              <w:t>String itype – Information from input field “type”</w:t>
             </w:r>
           </w:p>
         </w:tc>
@@ -2740,25 +2691,7 @@
                 <w:szCs w:val="24"/>
                 <w:lang w:bidi="ar-EG"/>
               </w:rPr>
-              <w:t xml:space="preserve">String </w:t>
-            </w:r>
-            <w:proofErr w:type="spellStart"/>
-            <w:r>
-              <w:rPr>
-                <w:sz w:val="24"/>
-                <w:szCs w:val="24"/>
-                <w:lang w:bidi="ar-EG"/>
-              </w:rPr>
-              <w:t>iIPAddress</w:t>
-            </w:r>
-            <w:proofErr w:type="spellEnd"/>
-            <w:r>
-              <w:rPr>
-                <w:sz w:val="24"/>
-                <w:szCs w:val="24"/>
-                <w:lang w:bidi="ar-EG"/>
-              </w:rPr>
-              <w:t xml:space="preserve"> – Information from input field “IP Address”</w:t>
+              <w:t>String iIPAddress – Information from input field “IP Address”</w:t>
             </w:r>
           </w:p>
         </w:tc>
@@ -2854,25 +2787,7 @@
                 <w:szCs w:val="24"/>
                 <w:lang w:bidi="ar-EG"/>
               </w:rPr>
-              <w:t xml:space="preserve">String </w:t>
-            </w:r>
-            <w:proofErr w:type="spellStart"/>
-            <w:r>
-              <w:rPr>
-                <w:sz w:val="24"/>
-                <w:szCs w:val="24"/>
-                <w:lang w:bidi="ar-EG"/>
-              </w:rPr>
-              <w:t>iPurchaseDate</w:t>
-            </w:r>
-            <w:proofErr w:type="spellEnd"/>
-            <w:r>
-              <w:rPr>
-                <w:sz w:val="24"/>
-                <w:szCs w:val="24"/>
-                <w:lang w:bidi="ar-EG"/>
-              </w:rPr>
-              <w:t xml:space="preserve"> – Information from input field “Purchase Date”</w:t>
+              <w:t>String iPurchaseDate – Information from input field “Purchase Date”</w:t>
             </w:r>
           </w:p>
         </w:tc>
@@ -2968,25 +2883,8 @@
                 <w:szCs w:val="24"/>
                 <w:lang w:bidi="ar-EG"/>
               </w:rPr>
-              <w:t xml:space="preserve">String </w:t>
-            </w:r>
-            <w:proofErr w:type="spellStart"/>
-            <w:r>
-              <w:rPr>
-                <w:sz w:val="24"/>
-                <w:szCs w:val="24"/>
-                <w:lang w:bidi="ar-EG"/>
-              </w:rPr>
-              <w:t>iExtraInfo</w:t>
-            </w:r>
-            <w:proofErr w:type="spellEnd"/>
-            <w:r>
-              <w:rPr>
-                <w:sz w:val="24"/>
-                <w:szCs w:val="24"/>
-                <w:lang w:bidi="ar-EG"/>
-              </w:rPr>
-              <w:t xml:space="preserve"> – Information from input field “Extra Information”</w:t>
+              <w:lastRenderedPageBreak/>
+              <w:t>String iExtraInfo – Information from input field “Extra Information”</w:t>
             </w:r>
           </w:p>
         </w:tc>
@@ -3012,6 +2910,7 @@
                 <w:szCs w:val="24"/>
                 <w:lang w:bidi="ar-EG"/>
               </w:rPr>
+              <w:lastRenderedPageBreak/>
               <w:t>IMPLEMENTED</w:t>
             </w:r>
           </w:p>
@@ -3082,25 +2981,7 @@
                 <w:szCs w:val="24"/>
                 <w:lang w:bidi="ar-EG"/>
               </w:rPr>
-              <w:t xml:space="preserve">String </w:t>
-            </w:r>
-            <w:proofErr w:type="spellStart"/>
-            <w:r>
-              <w:rPr>
-                <w:sz w:val="24"/>
-                <w:szCs w:val="24"/>
-                <w:lang w:bidi="ar-EG"/>
-              </w:rPr>
-              <w:t>oResponse</w:t>
-            </w:r>
-            <w:proofErr w:type="spellEnd"/>
-            <w:r>
-              <w:rPr>
-                <w:sz w:val="24"/>
-                <w:szCs w:val="24"/>
-                <w:lang w:bidi="ar-EG"/>
-              </w:rPr>
-              <w:t xml:space="preserve"> – Text indicating </w:t>
+              <w:t xml:space="preserve">String oResponse – Text indicating </w:t>
             </w:r>
           </w:p>
           <w:p>
@@ -3234,7 +3115,6 @@
                 <w:szCs w:val="24"/>
                 <w:lang w:bidi="ar-EG"/>
               </w:rPr>
-              <w:lastRenderedPageBreak/>
               <w:t>3.1.10 Button “Add” – Triggering the writing to the database.</w:t>
             </w:r>
           </w:p>
@@ -3598,7 +3478,6 @@
               </w:rPr>
               <w:t xml:space="preserve">3.1.14 Button “Add” must trigger an event, which shall check if all “required” information is written. If it is successful, information shall be sent to the database and </w:t>
             </w:r>
-            <w:proofErr w:type="spellStart"/>
             <w:r>
               <w:rPr>
                 <w:i/>
@@ -3609,7 +3488,6 @@
               </w:rPr>
               <w:t>oResponse</w:t>
             </w:r>
-            <w:proofErr w:type="spellEnd"/>
             <w:r>
               <w:rPr>
                 <w:sz w:val="24"/>
@@ -3618,7 +3496,6 @@
               </w:rPr>
               <w:t xml:space="preserve"> text shall indicate OPTION 1 (from 3.1.9). If information is not written, triggering shall be declined and </w:t>
             </w:r>
-            <w:proofErr w:type="spellStart"/>
             <w:r>
               <w:rPr>
                 <w:i/>
@@ -3629,7 +3506,6 @@
               </w:rPr>
               <w:t>oResponse</w:t>
             </w:r>
-            <w:proofErr w:type="spellEnd"/>
             <w:r>
               <w:rPr>
                 <w:sz w:val="24"/>
@@ -3736,30 +3612,42 @@
                 <w:szCs w:val="24"/>
                 <w:lang w:bidi="ar-EG"/>
               </w:rPr>
-              <w:t>&lt;USE CASE DIAGRAM SHOWING HOW IT WILL WORK HERE&gt; TO DO</w:t>
-            </w:r>
-          </w:p>
-          <w:p>
-            <w:pPr>
-              <w:rPr>
-                <w:b/>
-                <w:bCs/>
-                <w:sz w:val="24"/>
-                <w:szCs w:val="24"/>
-                <w:lang w:bidi="ar-EG"/>
-              </w:rPr>
-            </w:pPr>
-          </w:p>
-          <w:p>
-            <w:pPr>
-              <w:rPr>
-                <w:b/>
-                <w:bCs/>
-                <w:sz w:val="24"/>
-                <w:szCs w:val="24"/>
-                <w:lang w:bidi="ar-EG"/>
-              </w:rPr>
-            </w:pPr>
+              <w:drawing>
+                <wp:inline distT="0" distB="0" distL="0" distR="0" wp14:anchorId="6F718DBD" wp14:editId="25770C46">
+                  <wp:extent cx="3672840" cy="1789332"/>
+                  <wp:effectExtent l="0" t="0" r="3810" b="1905"/>
+                  <wp:docPr id="2" name="Picture 2"/>
+                  <wp:cNvGraphicFramePr>
+                    <a:graphicFrameLocks xmlns:a="http://schemas.openxmlformats.org/drawingml/2006/main" noChangeAspect="1"/>
+                  </wp:cNvGraphicFramePr>
+                  <a:graphic xmlns:a="http://schemas.openxmlformats.org/drawingml/2006/main">
+                    <a:graphicData uri="http://schemas.openxmlformats.org/drawingml/2006/picture">
+                      <pic:pic xmlns:pic="http://schemas.openxmlformats.org/drawingml/2006/picture">
+                        <pic:nvPicPr>
+                          <pic:cNvPr id="1" name=""/>
+                          <pic:cNvPicPr/>
+                        </pic:nvPicPr>
+                        <pic:blipFill>
+                          <a:blip r:embed="rId6"/>
+                          <a:stretch>
+                            <a:fillRect/>
+                          </a:stretch>
+                        </pic:blipFill>
+                        <pic:spPr>
+                          <a:xfrm>
+                            <a:off x="0" y="0"/>
+                            <a:ext cx="3690868" cy="1798115"/>
+                          </a:xfrm>
+                          <a:prstGeom prst="rect">
+                            <a:avLst/>
+                          </a:prstGeom>
+                        </pic:spPr>
+                      </pic:pic>
+                    </a:graphicData>
+                  </a:graphic>
+                </wp:inline>
+              </w:drawing>
+            </w:r>
           </w:p>
           <w:p>
             <w:pPr>
@@ -3881,6 +3769,7 @@
                 <w:szCs w:val="24"/>
                 <w:lang w:bidi="ar-EG"/>
               </w:rPr>
+              <w:lastRenderedPageBreak/>
               <w:t xml:space="preserve">3.2 </w:t>
             </w:r>
             <w:r>
@@ -4229,25 +4118,7 @@
                 <w:szCs w:val="24"/>
                 <w:lang w:bidi="ar-EG"/>
               </w:rPr>
-              <w:t xml:space="preserve">3.2.2 Int </w:t>
-            </w:r>
-            <w:proofErr w:type="spellStart"/>
-            <w:r>
-              <w:rPr>
-                <w:sz w:val="24"/>
-                <w:szCs w:val="24"/>
-                <w:lang w:bidi="ar-EG"/>
-              </w:rPr>
-              <w:t>iId</w:t>
-            </w:r>
-            <w:proofErr w:type="spellEnd"/>
-            <w:r>
-              <w:rPr>
-                <w:sz w:val="24"/>
-                <w:szCs w:val="24"/>
-                <w:lang w:bidi="ar-EG"/>
-              </w:rPr>
-              <w:t xml:space="preserve"> – The variable in which the user will enter an Id, to find a specific item</w:t>
+              <w:t>3.2.2 Int iId – The variable in which the user will enter an Id, to find a specific item</w:t>
             </w:r>
           </w:p>
         </w:tc>
@@ -4326,69 +4197,33 @@
                 <w:szCs w:val="24"/>
                 <w:lang w:bidi="ar-EG"/>
               </w:rPr>
-              <w:t xml:space="preserve">3.2.3 Boolean </w:t>
-            </w:r>
-            <w:proofErr w:type="spellStart"/>
-            <w:r>
-              <w:rPr>
-                <w:sz w:val="24"/>
-                <w:szCs w:val="24"/>
-                <w:lang w:bidi="ar-EG"/>
-              </w:rPr>
-              <w:t>iSpecific</w:t>
-            </w:r>
-            <w:proofErr w:type="spellEnd"/>
-            <w:r>
-              <w:rPr>
-                <w:sz w:val="24"/>
-                <w:szCs w:val="24"/>
-                <w:lang w:bidi="ar-EG"/>
-              </w:rPr>
-              <w:t xml:space="preserve"> – True if the user is looking for a specific item, and False if user Is searching for all items.</w:t>
-            </w:r>
-          </w:p>
-          <w:p>
-            <w:pPr>
-              <w:rPr>
-                <w:sz w:val="24"/>
-                <w:szCs w:val="24"/>
-                <w:lang w:bidi="ar-EG"/>
-              </w:rPr>
-            </w:pPr>
-          </w:p>
-          <w:p>
-            <w:pPr>
-              <w:rPr>
-                <w:sz w:val="24"/>
-                <w:szCs w:val="24"/>
-                <w:lang w:bidi="ar-EG"/>
-              </w:rPr>
-            </w:pPr>
-            <w:r>
-              <w:rPr>
-                <w:sz w:val="24"/>
-                <w:szCs w:val="24"/>
-                <w:lang w:bidi="ar-EG"/>
-              </w:rPr>
-              <w:t xml:space="preserve">If </w:t>
-            </w:r>
-            <w:proofErr w:type="spellStart"/>
-            <w:r>
-              <w:rPr>
-                <w:sz w:val="24"/>
-                <w:szCs w:val="24"/>
-                <w:lang w:bidi="ar-EG"/>
-              </w:rPr>
-              <w:t>iSpecific</w:t>
-            </w:r>
-            <w:proofErr w:type="spellEnd"/>
-            <w:r>
-              <w:rPr>
-                <w:sz w:val="24"/>
-                <w:szCs w:val="24"/>
-                <w:lang w:bidi="ar-EG"/>
-              </w:rPr>
-              <w:t xml:space="preserve"> == True</w:t>
+              <w:t>3.2.3 Boolean iSpecific – True if the user is looking for a specific item, and False if user Is searching for all items.</w:t>
+            </w:r>
+          </w:p>
+          <w:p>
+            <w:pPr>
+              <w:rPr>
+                <w:sz w:val="24"/>
+                <w:szCs w:val="24"/>
+                <w:lang w:bidi="ar-EG"/>
+              </w:rPr>
+            </w:pPr>
+          </w:p>
+          <w:p>
+            <w:pPr>
+              <w:rPr>
+                <w:sz w:val="24"/>
+                <w:szCs w:val="24"/>
+                <w:lang w:bidi="ar-EG"/>
+              </w:rPr>
+            </w:pPr>
+            <w:r>
+              <w:rPr>
+                <w:sz w:val="24"/>
+                <w:szCs w:val="24"/>
+                <w:lang w:bidi="ar-EG"/>
+              </w:rPr>
+              <w:t>If iSpecific == True</w:t>
             </w:r>
           </w:p>
           <w:p>
@@ -4440,25 +4275,7 @@
                 <w:szCs w:val="24"/>
                 <w:lang w:bidi="ar-EG"/>
               </w:rPr>
-              <w:t xml:space="preserve">Else If </w:t>
-            </w:r>
-            <w:proofErr w:type="spellStart"/>
-            <w:r>
-              <w:rPr>
-                <w:sz w:val="24"/>
-                <w:szCs w:val="24"/>
-                <w:lang w:bidi="ar-EG"/>
-              </w:rPr>
-              <w:t>iSpecific</w:t>
-            </w:r>
-            <w:proofErr w:type="spellEnd"/>
-            <w:r>
-              <w:rPr>
-                <w:sz w:val="24"/>
-                <w:szCs w:val="24"/>
-                <w:lang w:bidi="ar-EG"/>
-              </w:rPr>
-              <w:t xml:space="preserve"> == False</w:t>
+              <w:t>Else If iSpecific == False</w:t>
             </w:r>
           </w:p>
           <w:p>
@@ -4510,7 +4327,6 @@
                 <w:szCs w:val="24"/>
                 <w:lang w:bidi="ar-EG"/>
               </w:rPr>
-              <w:lastRenderedPageBreak/>
               <w:t>FUTURE</w:t>
             </w:r>
           </w:p>
@@ -4564,53 +4380,7 @@
                 <w:szCs w:val="24"/>
                 <w:lang w:bidi="ar-EG"/>
               </w:rPr>
-              <w:t xml:space="preserve">3.2.4 </w:t>
-            </w:r>
-            <w:proofErr w:type="spellStart"/>
-            <w:proofErr w:type="gramStart"/>
-            <w:r>
-              <w:rPr>
-                <w:sz w:val="24"/>
-                <w:szCs w:val="24"/>
-                <w:lang w:bidi="ar-EG"/>
-              </w:rPr>
-              <w:t>oResult</w:t>
-            </w:r>
-            <w:proofErr w:type="spellEnd"/>
-            <w:r>
-              <w:rPr>
-                <w:sz w:val="24"/>
-                <w:szCs w:val="24"/>
-                <w:lang w:bidi="ar-EG"/>
-              </w:rPr>
-              <w:t>[</w:t>
-            </w:r>
-            <w:proofErr w:type="gramEnd"/>
-            <w:r>
-              <w:rPr>
-                <w:sz w:val="24"/>
-                <w:szCs w:val="24"/>
-                <w:lang w:bidi="ar-EG"/>
-              </w:rPr>
-              <w:t>] – Array which will output the results. Either only [0] will output the specific asset if (</w:t>
-            </w:r>
-            <w:proofErr w:type="spellStart"/>
-            <w:r>
-              <w:rPr>
-                <w:sz w:val="24"/>
-                <w:szCs w:val="24"/>
-                <w:lang w:bidi="ar-EG"/>
-              </w:rPr>
-              <w:t>ISpecific</w:t>
-            </w:r>
-            <w:proofErr w:type="spellEnd"/>
-            <w:r>
-              <w:rPr>
-                <w:sz w:val="24"/>
-                <w:szCs w:val="24"/>
-                <w:lang w:bidi="ar-EG"/>
-              </w:rPr>
-              <w:t xml:space="preserve"> == true (see more 3.2.3), or it will fill the whole array with all assets stored. Text must contain all details of the asset which are stored.</w:t>
+              <w:t>3.2.4 oResult[] – Array which will output the results. Either only [0] will output the specific asset if (ISpecific == true (see more 3.2.3), or it will fill the whole array with all assets stored. Text must contain all details of the asset which are stored.</w:t>
             </w:r>
           </w:p>
         </w:tc>
@@ -4689,25 +4459,7 @@
                 <w:szCs w:val="24"/>
                 <w:lang w:bidi="ar-EG"/>
               </w:rPr>
-              <w:t xml:space="preserve">3.2.5 Button “Find” – Will trigger a search in the database, either looking for a specific ID (depending on </w:t>
-            </w:r>
-            <w:proofErr w:type="spellStart"/>
-            <w:r>
-              <w:rPr>
-                <w:sz w:val="24"/>
-                <w:szCs w:val="24"/>
-                <w:lang w:bidi="ar-EG"/>
-              </w:rPr>
-              <w:t>iSpecifc</w:t>
-            </w:r>
-            <w:proofErr w:type="spellEnd"/>
-            <w:r>
-              <w:rPr>
-                <w:sz w:val="24"/>
-                <w:szCs w:val="24"/>
-                <w:lang w:bidi="ar-EG"/>
-              </w:rPr>
-              <w:t xml:space="preserve"> (see more 3.2.3) or looking to return all assets, stored in the database.</w:t>
+              <w:t>3.2.5 Button “Find” – Will trigger a search in the database, either looking for a specific ID (depending on iSpecifc (see more 3.2.3) or looking to return all assets, stored in the database.</w:t>
             </w:r>
           </w:p>
         </w:tc>
@@ -4865,25 +4617,7 @@
                 <w:szCs w:val="24"/>
                 <w:lang w:bidi="ar-EG"/>
               </w:rPr>
-              <w:t xml:space="preserve">3.2.7 User must be able to view a specific asset or all which are stored in the database. A toggle/radio must be used to check what the user has chosen. The result from the radio/toggle will be used as input for </w:t>
-            </w:r>
-            <w:proofErr w:type="spellStart"/>
-            <w:r>
-              <w:rPr>
-                <w:sz w:val="24"/>
-                <w:szCs w:val="24"/>
-                <w:lang w:bidi="ar-EG"/>
-              </w:rPr>
-              <w:t>iSpecific</w:t>
-            </w:r>
-            <w:proofErr w:type="spellEnd"/>
-            <w:r>
-              <w:rPr>
-                <w:sz w:val="24"/>
-                <w:szCs w:val="24"/>
-                <w:lang w:bidi="ar-EG"/>
-              </w:rPr>
-              <w:t xml:space="preserve">.  </w:t>
+              <w:t xml:space="preserve">3.2.7 User must be able to view a specific asset or all which are stored in the database. A toggle/radio must be used to check what the user has chosen. The result from the radio/toggle will be used as input for iSpecific.  </w:t>
             </w:r>
           </w:p>
         </w:tc>
@@ -4962,25 +4696,7 @@
                 <w:szCs w:val="24"/>
                 <w:lang w:bidi="ar-EG"/>
               </w:rPr>
-              <w:t xml:space="preserve">3.2.8 If the user has chosen </w:t>
-            </w:r>
-            <w:proofErr w:type="spellStart"/>
-            <w:r>
-              <w:rPr>
-                <w:sz w:val="24"/>
-                <w:szCs w:val="24"/>
-                <w:lang w:bidi="ar-EG"/>
-              </w:rPr>
-              <w:t>ISpecifc</w:t>
-            </w:r>
-            <w:proofErr w:type="spellEnd"/>
-            <w:r>
-              <w:rPr>
-                <w:sz w:val="24"/>
-                <w:szCs w:val="24"/>
-                <w:lang w:bidi="ar-EG"/>
-              </w:rPr>
-              <w:t xml:space="preserve"> == True,</w:t>
+              <w:t>3.2.8 If the user has chosen ISpecifc == True,</w:t>
             </w:r>
           </w:p>
           <w:p>
@@ -5076,25 +4792,7 @@
                 <w:szCs w:val="24"/>
                 <w:lang w:bidi="ar-EG"/>
               </w:rPr>
-              <w:t xml:space="preserve">3.2.9 If the user has chosen </w:t>
-            </w:r>
-            <w:proofErr w:type="spellStart"/>
-            <w:r>
-              <w:rPr>
-                <w:sz w:val="24"/>
-                <w:szCs w:val="24"/>
-                <w:lang w:bidi="ar-EG"/>
-              </w:rPr>
-              <w:t>ISpecifc</w:t>
-            </w:r>
-            <w:proofErr w:type="spellEnd"/>
-            <w:r>
-              <w:rPr>
-                <w:sz w:val="24"/>
-                <w:szCs w:val="24"/>
-                <w:lang w:bidi="ar-EG"/>
-              </w:rPr>
-              <w:t xml:space="preserve"> == False, then user must only click the button “Find” to trigger the event, described int 3.2.10</w:t>
+              <w:t>3.2.9 If the user has chosen ISpecifc == False, then user must only click the button “Find” to trigger the event, described int 3.2.10</w:t>
             </w:r>
           </w:p>
         </w:tc>
@@ -5173,35 +4871,8 @@
                 <w:szCs w:val="24"/>
                 <w:lang w:bidi="ar-EG"/>
               </w:rPr>
-              <w:t xml:space="preserve">3.2.10 Button “Find” must be triggered to output the results from the search by requesting information from database. The event must only be triggered if (3.2.8 or 3.2.9) are fulfilled. If they are not </w:t>
-            </w:r>
-            <w:proofErr w:type="spellStart"/>
-            <w:proofErr w:type="gramStart"/>
-            <w:r>
-              <w:rPr>
-                <w:sz w:val="24"/>
-                <w:szCs w:val="24"/>
-                <w:lang w:bidi="ar-EG"/>
-              </w:rPr>
-              <w:t>oResult</w:t>
-            </w:r>
-            <w:proofErr w:type="spellEnd"/>
-            <w:r>
-              <w:rPr>
-                <w:sz w:val="24"/>
-                <w:szCs w:val="24"/>
-                <w:lang w:bidi="ar-EG"/>
-              </w:rPr>
-              <w:t>[</w:t>
-            </w:r>
-            <w:proofErr w:type="gramEnd"/>
-            <w:r>
-              <w:rPr>
-                <w:sz w:val="24"/>
-                <w:szCs w:val="24"/>
-                <w:lang w:bidi="ar-EG"/>
-              </w:rPr>
-              <w:t>0] must output “Something went wrong!”.</w:t>
+              <w:lastRenderedPageBreak/>
+              <w:t>3.2.10 Button “Find” must be triggered to output the results from the search by requesting information from database. The event must only be triggered if (3.2.8 or 3.2.9) are fulfilled. If they are not oResult[0] must output “Something went wrong!”.</w:t>
             </w:r>
           </w:p>
         </w:tc>
@@ -5590,7 +5261,6 @@
                 <w:szCs w:val="24"/>
                 <w:lang w:bidi="ar-EG"/>
               </w:rPr>
-              <w:lastRenderedPageBreak/>
               <w:t>3.3.0 Inputs</w:t>
             </w:r>
           </w:p>
@@ -5783,25 +5453,7 @@
                 <w:szCs w:val="24"/>
                 <w:lang w:bidi="ar-EG"/>
               </w:rPr>
-              <w:t xml:space="preserve">Int </w:t>
-            </w:r>
-            <w:proofErr w:type="spellStart"/>
-            <w:r>
-              <w:rPr>
-                <w:sz w:val="24"/>
-                <w:szCs w:val="24"/>
-                <w:lang w:bidi="ar-EG"/>
-              </w:rPr>
-              <w:t>iId</w:t>
-            </w:r>
-            <w:proofErr w:type="spellEnd"/>
-            <w:r>
-              <w:rPr>
-                <w:sz w:val="24"/>
-                <w:szCs w:val="24"/>
-                <w:lang w:bidi="ar-EG"/>
-              </w:rPr>
-              <w:t xml:space="preserve"> – Information from input field “ID”</w:t>
+              <w:t>Int iId – Information from input field “ID”</w:t>
             </w:r>
           </w:p>
         </w:tc>
@@ -5897,25 +5549,7 @@
                 <w:szCs w:val="24"/>
                 <w:lang w:bidi="ar-EG"/>
               </w:rPr>
-              <w:t xml:space="preserve">String </w:t>
-            </w:r>
-            <w:proofErr w:type="spellStart"/>
-            <w:r>
-              <w:rPr>
-                <w:sz w:val="24"/>
-                <w:szCs w:val="24"/>
-                <w:lang w:bidi="ar-EG"/>
-              </w:rPr>
-              <w:t>iname</w:t>
-            </w:r>
-            <w:proofErr w:type="spellEnd"/>
-            <w:r>
-              <w:rPr>
-                <w:sz w:val="24"/>
-                <w:szCs w:val="24"/>
-                <w:lang w:bidi="ar-EG"/>
-              </w:rPr>
-              <w:t xml:space="preserve"> – Information from input field “name”</w:t>
+              <w:t>String iname – Information from input field “name”</w:t>
             </w:r>
           </w:p>
         </w:tc>
@@ -6011,25 +5645,7 @@
                 <w:szCs w:val="24"/>
                 <w:lang w:bidi="ar-EG"/>
               </w:rPr>
-              <w:t xml:space="preserve">String </w:t>
-            </w:r>
-            <w:proofErr w:type="spellStart"/>
-            <w:r>
-              <w:rPr>
-                <w:sz w:val="24"/>
-                <w:szCs w:val="24"/>
-                <w:lang w:bidi="ar-EG"/>
-              </w:rPr>
-              <w:t>imodel</w:t>
-            </w:r>
-            <w:proofErr w:type="spellEnd"/>
-            <w:r>
-              <w:rPr>
-                <w:sz w:val="24"/>
-                <w:szCs w:val="24"/>
-                <w:lang w:bidi="ar-EG"/>
-              </w:rPr>
-              <w:t xml:space="preserve"> – Information from input field “model’</w:t>
+              <w:t>String imodel – Information from input field “model’</w:t>
             </w:r>
           </w:p>
         </w:tc>
@@ -6125,25 +5741,7 @@
                 <w:szCs w:val="24"/>
                 <w:lang w:bidi="ar-EG"/>
               </w:rPr>
-              <w:t xml:space="preserve">String </w:t>
-            </w:r>
-            <w:proofErr w:type="spellStart"/>
-            <w:r>
-              <w:rPr>
-                <w:sz w:val="24"/>
-                <w:szCs w:val="24"/>
-                <w:lang w:bidi="ar-EG"/>
-              </w:rPr>
-              <w:t>imanufacturer</w:t>
-            </w:r>
-            <w:proofErr w:type="spellEnd"/>
-            <w:r>
-              <w:rPr>
-                <w:sz w:val="24"/>
-                <w:szCs w:val="24"/>
-                <w:lang w:bidi="ar-EG"/>
-              </w:rPr>
-              <w:t xml:space="preserve"> – Information from input field “manufacturer”</w:t>
+              <w:t>String imanufacturer – Information from input field “manufacturer”</w:t>
             </w:r>
           </w:p>
         </w:tc>
@@ -6239,25 +5837,7 @@
                 <w:szCs w:val="24"/>
                 <w:lang w:bidi="ar-EG"/>
               </w:rPr>
-              <w:t xml:space="preserve">String </w:t>
-            </w:r>
-            <w:proofErr w:type="spellStart"/>
-            <w:r>
-              <w:rPr>
-                <w:sz w:val="24"/>
-                <w:szCs w:val="24"/>
-                <w:lang w:bidi="ar-EG"/>
-              </w:rPr>
-              <w:t>itype</w:t>
-            </w:r>
-            <w:proofErr w:type="spellEnd"/>
-            <w:r>
-              <w:rPr>
-                <w:sz w:val="24"/>
-                <w:szCs w:val="24"/>
-                <w:lang w:bidi="ar-EG"/>
-              </w:rPr>
-              <w:t xml:space="preserve"> – Information from input field “type”</w:t>
+              <w:t>String itype – Information from input field “type”</w:t>
             </w:r>
           </w:p>
         </w:tc>
@@ -6353,25 +5933,7 @@
                 <w:szCs w:val="24"/>
                 <w:lang w:bidi="ar-EG"/>
               </w:rPr>
-              <w:t xml:space="preserve">String </w:t>
-            </w:r>
-            <w:proofErr w:type="spellStart"/>
-            <w:r>
-              <w:rPr>
-                <w:sz w:val="24"/>
-                <w:szCs w:val="24"/>
-                <w:lang w:bidi="ar-EG"/>
-              </w:rPr>
-              <w:t>iIPAddress</w:t>
-            </w:r>
-            <w:proofErr w:type="spellEnd"/>
-            <w:r>
-              <w:rPr>
-                <w:sz w:val="24"/>
-                <w:szCs w:val="24"/>
-                <w:lang w:bidi="ar-EG"/>
-              </w:rPr>
-              <w:t xml:space="preserve"> – Information from input field “IP Address”</w:t>
+              <w:t>String iIPAddress – Information from input field “IP Address”</w:t>
             </w:r>
           </w:p>
         </w:tc>
@@ -6467,25 +6029,7 @@
                 <w:szCs w:val="24"/>
                 <w:lang w:bidi="ar-EG"/>
               </w:rPr>
-              <w:t xml:space="preserve">String </w:t>
-            </w:r>
-            <w:proofErr w:type="spellStart"/>
-            <w:r>
-              <w:rPr>
-                <w:sz w:val="24"/>
-                <w:szCs w:val="24"/>
-                <w:lang w:bidi="ar-EG"/>
-              </w:rPr>
-              <w:t>iPurchaseDate</w:t>
-            </w:r>
-            <w:proofErr w:type="spellEnd"/>
-            <w:r>
-              <w:rPr>
-                <w:sz w:val="24"/>
-                <w:szCs w:val="24"/>
-                <w:lang w:bidi="ar-EG"/>
-              </w:rPr>
-              <w:t xml:space="preserve"> – Information from input field “Purchase Date”</w:t>
+              <w:t>String iPurchaseDate – Information from input field “Purchase Date”</w:t>
             </w:r>
           </w:p>
         </w:tc>
@@ -6581,25 +6125,7 @@
                 <w:szCs w:val="24"/>
                 <w:lang w:bidi="ar-EG"/>
               </w:rPr>
-              <w:t xml:space="preserve">String </w:t>
-            </w:r>
-            <w:proofErr w:type="spellStart"/>
-            <w:r>
-              <w:rPr>
-                <w:sz w:val="24"/>
-                <w:szCs w:val="24"/>
-                <w:lang w:bidi="ar-EG"/>
-              </w:rPr>
-              <w:t>iExtraInfo</w:t>
-            </w:r>
-            <w:proofErr w:type="spellEnd"/>
-            <w:r>
-              <w:rPr>
-                <w:sz w:val="24"/>
-                <w:szCs w:val="24"/>
-                <w:lang w:bidi="ar-EG"/>
-              </w:rPr>
-              <w:t xml:space="preserve"> – Information from input field “Extra Information”</w:t>
+              <w:t>String iExtraInfo – Information from input field “Extra Information”</w:t>
             </w:r>
           </w:p>
         </w:tc>
@@ -6695,25 +6221,7 @@
                 <w:szCs w:val="24"/>
                 <w:lang w:bidi="ar-EG"/>
               </w:rPr>
-              <w:t xml:space="preserve">String </w:t>
-            </w:r>
-            <w:proofErr w:type="spellStart"/>
-            <w:r>
-              <w:rPr>
-                <w:sz w:val="24"/>
-                <w:szCs w:val="24"/>
-                <w:lang w:bidi="ar-EG"/>
-              </w:rPr>
-              <w:t>oResponse</w:t>
-            </w:r>
-            <w:proofErr w:type="spellEnd"/>
-            <w:r>
-              <w:rPr>
-                <w:sz w:val="24"/>
-                <w:szCs w:val="24"/>
-                <w:lang w:bidi="ar-EG"/>
-              </w:rPr>
-              <w:t xml:space="preserve"> – Text indicating result of event</w:t>
+              <w:t>String oResponse – Text indicating result of event</w:t>
             </w:r>
           </w:p>
         </w:tc>
@@ -6792,6 +6300,7 @@
                 <w:szCs w:val="24"/>
                 <w:lang w:bidi="ar-EG"/>
               </w:rPr>
+              <w:lastRenderedPageBreak/>
               <w:t>3.3.11 Button “Update” – Triggering the writing to the database.</w:t>
             </w:r>
           </w:p>
@@ -7029,25 +6538,7 @@
                 <w:szCs w:val="24"/>
                 <w:lang w:bidi="ar-EG"/>
               </w:rPr>
-              <w:t xml:space="preserve">3.3.14 Button “Update” must check for (3.3.13). If information is fulfilled, event shall trigger updating the asset with specific </w:t>
-            </w:r>
-            <w:proofErr w:type="spellStart"/>
-            <w:r>
-              <w:rPr>
-                <w:sz w:val="24"/>
-                <w:szCs w:val="24"/>
-                <w:lang w:bidi="ar-EG"/>
-              </w:rPr>
-              <w:t>IId</w:t>
-            </w:r>
-            <w:proofErr w:type="spellEnd"/>
-            <w:r>
-              <w:rPr>
-                <w:sz w:val="24"/>
-                <w:szCs w:val="24"/>
-                <w:lang w:bidi="ar-EG"/>
-              </w:rPr>
-              <w:t xml:space="preserve"> (3.3.2).</w:t>
+              <w:t>3.3.14 Button “Update” must check for (3.3.13). If information is fulfilled, event shall trigger updating the asset with specific IId (3.3.2).</w:t>
             </w:r>
           </w:p>
         </w:tc>
@@ -7126,43 +6617,7 @@
                 <w:szCs w:val="24"/>
                 <w:lang w:bidi="ar-EG"/>
               </w:rPr>
-              <w:t>3.3.15 If after requesting to update from database, asset with “</w:t>
-            </w:r>
-            <w:proofErr w:type="spellStart"/>
-            <w:r>
-              <w:rPr>
-                <w:sz w:val="24"/>
-                <w:szCs w:val="24"/>
-                <w:lang w:bidi="ar-EG"/>
-              </w:rPr>
-              <w:t>iId</w:t>
-            </w:r>
-            <w:proofErr w:type="spellEnd"/>
-            <w:r>
-              <w:rPr>
-                <w:sz w:val="24"/>
-                <w:szCs w:val="24"/>
-                <w:lang w:bidi="ar-EG"/>
-              </w:rPr>
-              <w:t xml:space="preserve">” could not be found, </w:t>
-            </w:r>
-            <w:proofErr w:type="spellStart"/>
-            <w:r>
-              <w:rPr>
-                <w:sz w:val="24"/>
-                <w:szCs w:val="24"/>
-                <w:lang w:bidi="ar-EG"/>
-              </w:rPr>
-              <w:t>oResponse</w:t>
-            </w:r>
-            <w:proofErr w:type="spellEnd"/>
-            <w:r>
-              <w:rPr>
-                <w:sz w:val="24"/>
-                <w:szCs w:val="24"/>
-                <w:lang w:bidi="ar-EG"/>
-              </w:rPr>
-              <w:t xml:space="preserve"> must output “Cannot Find Asset with Such ID”</w:t>
+              <w:t>3.3.15 If after requesting to update from database, asset with “iId” could not be found, oResponse must output “Cannot Find Asset with Such ID”</w:t>
             </w:r>
           </w:p>
         </w:tc>
@@ -7241,44 +6696,7 @@
                 <w:szCs w:val="24"/>
                 <w:lang w:bidi="ar-EG"/>
               </w:rPr>
-              <w:lastRenderedPageBreak/>
-              <w:t>3.3.16 If after requesting to update from database, asset with “</w:t>
-            </w:r>
-            <w:proofErr w:type="spellStart"/>
-            <w:r>
-              <w:rPr>
-                <w:sz w:val="24"/>
-                <w:szCs w:val="24"/>
-                <w:lang w:bidi="ar-EG"/>
-              </w:rPr>
-              <w:t>iId</w:t>
-            </w:r>
-            <w:proofErr w:type="spellEnd"/>
-            <w:r>
-              <w:rPr>
-                <w:sz w:val="24"/>
-                <w:szCs w:val="24"/>
-                <w:lang w:bidi="ar-EG"/>
-              </w:rPr>
-              <w:t xml:space="preserve">” is found and the update is successful, </w:t>
-            </w:r>
-            <w:proofErr w:type="spellStart"/>
-            <w:r>
-              <w:rPr>
-                <w:sz w:val="24"/>
-                <w:szCs w:val="24"/>
-                <w:lang w:bidi="ar-EG"/>
-              </w:rPr>
-              <w:t>oResonse</w:t>
-            </w:r>
-            <w:proofErr w:type="spellEnd"/>
-            <w:r>
-              <w:rPr>
-                <w:sz w:val="24"/>
-                <w:szCs w:val="24"/>
-                <w:lang w:bidi="ar-EG"/>
-              </w:rPr>
-              <w:t xml:space="preserve"> must output “Asset Successfully Updated”</w:t>
+              <w:t>3.3.16 If after requesting to update from database, asset with “iId” is found and the update is successful, oResonse must output “Asset Successfully Updated”</w:t>
             </w:r>
           </w:p>
         </w:tc>
@@ -7770,25 +7188,7 @@
                 <w:szCs w:val="24"/>
                 <w:lang w:bidi="ar-EG"/>
               </w:rPr>
-              <w:t xml:space="preserve">3.4.2 Int </w:t>
-            </w:r>
-            <w:proofErr w:type="spellStart"/>
-            <w:r>
-              <w:rPr>
-                <w:sz w:val="24"/>
-                <w:szCs w:val="24"/>
-                <w:lang w:bidi="ar-EG"/>
-              </w:rPr>
-              <w:t>iId</w:t>
-            </w:r>
-            <w:proofErr w:type="spellEnd"/>
-            <w:r>
-              <w:rPr>
-                <w:sz w:val="24"/>
-                <w:szCs w:val="24"/>
-                <w:lang w:bidi="ar-EG"/>
-              </w:rPr>
-              <w:t xml:space="preserve"> – The variable in which the user will enter an Id, to find a specific item</w:t>
+              <w:t>3.4.2 Int iId – The variable in which the user will enter an Id, to find a specific item</w:t>
             </w:r>
           </w:p>
         </w:tc>
@@ -7867,25 +7267,7 @@
                 <w:szCs w:val="24"/>
                 <w:lang w:bidi="ar-EG"/>
               </w:rPr>
-              <w:t>3.4.3 Button “Delete” – Will trigger a delete request in the database, looking for a specific asset with “</w:t>
-            </w:r>
-            <w:proofErr w:type="spellStart"/>
-            <w:r>
-              <w:rPr>
-                <w:sz w:val="24"/>
-                <w:szCs w:val="24"/>
-                <w:lang w:bidi="ar-EG"/>
-              </w:rPr>
-              <w:t>iId</w:t>
-            </w:r>
-            <w:proofErr w:type="spellEnd"/>
-            <w:r>
-              <w:rPr>
-                <w:sz w:val="24"/>
-                <w:szCs w:val="24"/>
-                <w:lang w:bidi="ar-EG"/>
-              </w:rPr>
-              <w:t>”</w:t>
+              <w:t>3.4.3 Button “Delete” – Will trigger a delete request in the database, looking for a specific asset with “iId”</w:t>
             </w:r>
           </w:p>
         </w:tc>
@@ -7964,6 +7346,7 @@
                 <w:szCs w:val="24"/>
                 <w:lang w:bidi="ar-EG"/>
               </w:rPr>
+              <w:lastRenderedPageBreak/>
               <w:t>3.4.5</w:t>
             </w:r>
           </w:p>
@@ -7981,25 +7364,7 @@
                 <w:szCs w:val="24"/>
                 <w:lang w:bidi="ar-EG"/>
               </w:rPr>
-              <w:t xml:space="preserve">String </w:t>
-            </w:r>
-            <w:proofErr w:type="spellStart"/>
-            <w:r>
-              <w:rPr>
-                <w:sz w:val="24"/>
-                <w:szCs w:val="24"/>
-                <w:lang w:bidi="ar-EG"/>
-              </w:rPr>
-              <w:t>oResponse</w:t>
-            </w:r>
-            <w:proofErr w:type="spellEnd"/>
-            <w:r>
-              <w:rPr>
-                <w:sz w:val="24"/>
-                <w:szCs w:val="24"/>
-                <w:lang w:bidi="ar-EG"/>
-              </w:rPr>
-              <w:t xml:space="preserve"> – Text indicating result of event</w:t>
+              <w:t>String oResponse – Text indicating result of event</w:t>
             </w:r>
           </w:p>
         </w:tc>
@@ -8157,79 +7522,7 @@
                 <w:szCs w:val="24"/>
                 <w:lang w:bidi="ar-EG"/>
               </w:rPr>
-              <w:t xml:space="preserve">3.4.5 Button “Delete” shall trigger a request to delete item from the database ONLY if </w:t>
-            </w:r>
-            <w:proofErr w:type="spellStart"/>
-            <w:r>
-              <w:rPr>
-                <w:sz w:val="24"/>
-                <w:szCs w:val="24"/>
-                <w:lang w:bidi="ar-EG"/>
-              </w:rPr>
-              <w:t>iId</w:t>
-            </w:r>
-            <w:proofErr w:type="spellEnd"/>
-            <w:r>
-              <w:rPr>
-                <w:sz w:val="24"/>
-                <w:szCs w:val="24"/>
-                <w:lang w:bidi="ar-EG"/>
-              </w:rPr>
-              <w:t xml:space="preserve"> is found in the database. If deletion is successful </w:t>
-            </w:r>
-            <w:proofErr w:type="spellStart"/>
-            <w:r>
-              <w:rPr>
-                <w:sz w:val="24"/>
-                <w:szCs w:val="24"/>
-                <w:lang w:bidi="ar-EG"/>
-              </w:rPr>
-              <w:t>oResponse</w:t>
-            </w:r>
-            <w:proofErr w:type="spellEnd"/>
-            <w:r>
-              <w:rPr>
-                <w:sz w:val="24"/>
-                <w:szCs w:val="24"/>
-                <w:lang w:bidi="ar-EG"/>
-              </w:rPr>
-              <w:t xml:space="preserve"> must output “Successfully Deleted the Asset”. If </w:t>
-            </w:r>
-            <w:proofErr w:type="spellStart"/>
-            <w:r>
-              <w:rPr>
-                <w:sz w:val="24"/>
-                <w:szCs w:val="24"/>
-                <w:lang w:bidi="ar-EG"/>
-              </w:rPr>
-              <w:t>iid</w:t>
-            </w:r>
-            <w:proofErr w:type="spellEnd"/>
-            <w:r>
-              <w:rPr>
-                <w:sz w:val="24"/>
-                <w:szCs w:val="24"/>
-                <w:lang w:bidi="ar-EG"/>
-              </w:rPr>
-              <w:t xml:space="preserve"> is not found or null, request shall not be triggered and </w:t>
-            </w:r>
-            <w:proofErr w:type="spellStart"/>
-            <w:r>
-              <w:rPr>
-                <w:sz w:val="24"/>
-                <w:szCs w:val="24"/>
-                <w:lang w:bidi="ar-EG"/>
-              </w:rPr>
-              <w:t>oResponse</w:t>
-            </w:r>
-            <w:proofErr w:type="spellEnd"/>
-            <w:r>
-              <w:rPr>
-                <w:sz w:val="24"/>
-                <w:szCs w:val="24"/>
-                <w:lang w:bidi="ar-EG"/>
-              </w:rPr>
-              <w:t xml:space="preserve"> must output “Something went wrong.”</w:t>
+              <w:t>3.4.5 Button “Delete” shall trigger a request to delete item from the database ONLY if iId is found in the database. If deletion is successful oResponse must output “Successfully Deleted the Asset”. If iid is not found or null, request shall not be triggered and oResponse must output “Something went wrong.”</w:t>
             </w:r>
           </w:p>
         </w:tc>
@@ -8310,7 +7603,6 @@
                 <w:szCs w:val="24"/>
                 <w:lang w:bidi="ar-EG"/>
               </w:rPr>
-              <w:lastRenderedPageBreak/>
               <w:t xml:space="preserve">3.4.6 </w:t>
             </w:r>
             <w:r>

</xml_diff>